<commit_message>
Implemento utilidades para descarga de documentos desde el cliente
</commit_message>
<xml_diff>
--- a/server/formatos/a29-template.docx
+++ b/server/formatos/a29-template.docx
@@ -174,8 +174,9 @@
         <w:rPr>
           <w:sz w:val="22"/>
           <w:szCs w:val="22"/>
+          <w:u w:val="single"/>
         </w:rPr>
-        <w:t>________________________________________________________</w:t>
+        <w:t>{programa}</w:t>
       </w:r>
     </w:p>
     <w:p>
@@ -2077,23 +2078,7 @@
                 <w:sz w:val="22"/>
                 <w:szCs w:val="22"/>
               </w:rPr>
-              <w:t>{ai-</w:t>
-            </w:r>
-            <w:r>
-              <w:rPr>
-                <w:rFonts w:ascii="Arial" w:hAnsi="Arial" w:cs="Arial"/>
-                <w:sz w:val="22"/>
-                <w:szCs w:val="22"/>
-              </w:rPr>
-              <w:t>2</w:t>
-            </w:r>
-            <w:r>
-              <w:rPr>
-                <w:rFonts w:ascii="Arial" w:hAnsi="Arial" w:cs="Arial"/>
-                <w:sz w:val="22"/>
-                <w:szCs w:val="22"/>
-              </w:rPr>
-              <w:t>}</w:t>
+              <w:t>{ai-2}</w:t>
             </w:r>
           </w:p>
         </w:tc>
@@ -2197,23 +2182,7 @@
                 <w:sz w:val="22"/>
                 <w:szCs w:val="22"/>
               </w:rPr>
-              <w:t>{ai-</w:t>
-            </w:r>
-            <w:r>
-              <w:rPr>
-                <w:rFonts w:ascii="Arial" w:hAnsi="Arial" w:cs="Arial"/>
-                <w:sz w:val="22"/>
-                <w:szCs w:val="22"/>
-              </w:rPr>
-              <w:t>3</w:t>
-            </w:r>
-            <w:r>
-              <w:rPr>
-                <w:rFonts w:ascii="Arial" w:hAnsi="Arial" w:cs="Arial"/>
-                <w:sz w:val="22"/>
-                <w:szCs w:val="22"/>
-              </w:rPr>
-              <w:t>}</w:t>
+              <w:t>{ai-3}</w:t>
             </w:r>
           </w:p>
         </w:tc>
@@ -2317,23 +2286,7 @@
                 <w:sz w:val="22"/>
                 <w:szCs w:val="22"/>
               </w:rPr>
-              <w:t>{ai-</w:t>
-            </w:r>
-            <w:r>
-              <w:rPr>
-                <w:rFonts w:ascii="Arial" w:hAnsi="Arial" w:cs="Arial"/>
-                <w:sz w:val="22"/>
-                <w:szCs w:val="22"/>
-              </w:rPr>
-              <w:t>4</w:t>
-            </w:r>
-            <w:r>
-              <w:rPr>
-                <w:rFonts w:ascii="Arial" w:hAnsi="Arial" w:cs="Arial"/>
-                <w:sz w:val="22"/>
-                <w:szCs w:val="22"/>
-              </w:rPr>
-              <w:t>}</w:t>
+              <w:t>{ai-4}</w:t>
             </w:r>
           </w:p>
         </w:tc>
@@ -2437,23 +2390,7 @@
                 <w:sz w:val="22"/>
                 <w:szCs w:val="22"/>
               </w:rPr>
-              <w:t>{ai-</w:t>
-            </w:r>
-            <w:r>
-              <w:rPr>
-                <w:rFonts w:ascii="Arial" w:hAnsi="Arial" w:cs="Arial"/>
-                <w:sz w:val="22"/>
-                <w:szCs w:val="22"/>
-              </w:rPr>
-              <w:t>5</w:t>
-            </w:r>
-            <w:r>
-              <w:rPr>
-                <w:rFonts w:ascii="Arial" w:hAnsi="Arial" w:cs="Arial"/>
-                <w:sz w:val="22"/>
-                <w:szCs w:val="22"/>
-              </w:rPr>
-              <w:t>}</w:t>
+              <w:t>{ai-5}</w:t>
             </w:r>
           </w:p>
         </w:tc>
@@ -2557,23 +2494,7 @@
                 <w:sz w:val="22"/>
                 <w:szCs w:val="22"/>
               </w:rPr>
-              <w:t>{ai-</w:t>
-            </w:r>
-            <w:r>
-              <w:rPr>
-                <w:rFonts w:ascii="Arial" w:hAnsi="Arial" w:cs="Arial"/>
-                <w:sz w:val="22"/>
-                <w:szCs w:val="22"/>
-              </w:rPr>
-              <w:t>6</w:t>
-            </w:r>
-            <w:r>
-              <w:rPr>
-                <w:rFonts w:ascii="Arial" w:hAnsi="Arial" w:cs="Arial"/>
-                <w:sz w:val="22"/>
-                <w:szCs w:val="22"/>
-              </w:rPr>
-              <w:t>}</w:t>
+              <w:t>{ai-6}</w:t>
             </w:r>
           </w:p>
         </w:tc>
@@ -5246,7 +5167,7 @@
 </file>
 
 <file path=customXml/itemProps1.xml><?xml version="1.0" encoding="utf-8"?>
-<ds:datastoreItem xmlns:ds="http://schemas.openxmlformats.org/officeDocument/2006/customXml" ds:itemID="{8B9989CB-FCD5-4022-98A5-1D89B9D1AF05}">
+<ds:datastoreItem xmlns:ds="http://schemas.openxmlformats.org/officeDocument/2006/customXml" ds:itemID="{16D09B17-9AE4-4D76-B510-18A7DFE188E6}">
   <ds:schemaRefs>
     <ds:schemaRef ds:uri="http://schemas.openxmlformats.org/officeDocument/2006/bibliography"/>
   </ds:schemaRefs>

</xml_diff>